<commit_message>
update the landing page image
</commit_message>
<xml_diff>
--- a/Curriculum Vitae_APF.docx
+++ b/Curriculum Vitae_APF.docx
@@ -5048,36 +5048,6 @@
         <w:tab/>
         <w:tab/>
         <w:t>April 2024</w:t>
-      </w:r>
-    </w:p>
-    <w:p>
-      <w:pPr>
-        <w:pStyle w:val="BodyA"/>
-        <w:numPr>
-          <w:ilvl w:val="0"/>
-          <w:numId w:val="2"/>
-        </w:numPr>
-        <w:spacing w:lineRule="auto" w:line="264"/>
-        <w:rPr>
-          <w:rFonts w:ascii="Times New Roman" w:hAnsi="Times New Roman"/>
-          <w:color w:val="auto"/>
-          <w:sz w:val="22"/>
-        </w:rPr>
-      </w:pPr>
-      <w:r>
-        <w:rPr>
-          <w:rFonts w:ascii="Times New Roman" w:hAnsi="Times New Roman"/>
-          <w:color w:val="auto"/>
-          <w:sz w:val="22"/>
-        </w:rPr>
-        <w:t>ACS Spring National Conference</w:t>
-        <w:tab/>
-        <w:tab/>
-        <w:tab/>
-        <w:tab/>
-        <w:t>(virtual)</w:t>
-        <w:tab/>
-        <w:t>March 2024</w:t>
       </w:r>
     </w:p>
     <w:p>

</xml_diff>